<commit_message>
Prio bei den Anwendungsfällen geändert
</commit_message>
<xml_diff>
--- a/6. Semester/Erweiterung eines Lagerabrufs- und Verwaltungssystems mit Datenbank und Android-Anwendung zum Einsatz in der Gastronomie.docx
+++ b/6. Semester/Erweiterung eines Lagerabrufs- und Verwaltungssystems mit Datenbank und Android-Anwendung zum Einsatz in der Gastronomie.docx
@@ -5026,15 +5026,7 @@
         <w:rPr>
           <w:lang w:val="de-DE"/>
         </w:rPr>
-        <w:t>des Lagersys</w:t>
-      </w:r>
-      <w:bookmarkStart w:id="5" w:name="_GoBack"/>
-      <w:bookmarkEnd w:id="5"/>
-      <w:r>
-        <w:rPr>
-          <w:lang w:val="de-DE"/>
-        </w:rPr>
-        <w:t xml:space="preserve">tems </w:t>
+        <w:t xml:space="preserve">des Lagersystems </w:t>
       </w:r>
       <w:r>
         <w:rPr>
@@ -5068,7 +5060,7 @@
           <w:lang w:val="de-DE"/>
         </w:rPr>
       </w:pPr>
-      <w:bookmarkStart w:id="6" w:name="_Toc508705493"/>
+      <w:bookmarkStart w:id="5" w:name="_Toc508705493"/>
       <w:r>
         <w:rPr>
           <w:lang w:val="de-DE"/>
@@ -5076,7 +5068,7 @@
         <w:lastRenderedPageBreak/>
         <w:t>Pflichtenheft</w:t>
       </w:r>
-      <w:bookmarkEnd w:id="6"/>
+      <w:bookmarkEnd w:id="5"/>
     </w:p>
     <w:p>
       <w:pPr>
@@ -5091,14 +5083,14 @@
           <w:lang w:val="de-DE"/>
         </w:rPr>
       </w:pPr>
-      <w:bookmarkStart w:id="7" w:name="_Toc508705495"/>
+      <w:bookmarkStart w:id="6" w:name="_Toc508705495"/>
       <w:r>
         <w:rPr>
           <w:lang w:val="de-DE"/>
         </w:rPr>
         <w:t>Neue Funktionen</w:t>
       </w:r>
-      <w:bookmarkEnd w:id="7"/>
+      <w:bookmarkEnd w:id="6"/>
     </w:p>
     <w:p>
       <w:pPr>
@@ -6072,7 +6064,7 @@
           <w:lang w:val="de-DE"/>
         </w:rPr>
       </w:pPr>
-      <w:bookmarkStart w:id="8" w:name="_Toc508705496"/>
+      <w:bookmarkStart w:id="7" w:name="_Toc508705496"/>
       <w:r>
         <w:rPr>
           <w:lang w:val="de-DE"/>
@@ -6080,7 +6072,7 @@
         <w:lastRenderedPageBreak/>
         <w:t>Anwendungsfälle</w:t>
       </w:r>
-      <w:bookmarkEnd w:id="8"/>
+      <w:bookmarkEnd w:id="7"/>
     </w:p>
     <w:p>
       <w:pPr>
@@ -6094,14 +6086,14 @@
           <w:lang w:val="de-DE"/>
         </w:rPr>
       </w:pPr>
-      <w:bookmarkStart w:id="9" w:name="_Toc508705497"/>
+      <w:bookmarkStart w:id="8" w:name="_Toc508705497"/>
       <w:r>
         <w:rPr>
           <w:lang w:val="de-DE"/>
         </w:rPr>
         <w:t>Anwendungsfalldiagramm Android-Anwendung</w:t>
       </w:r>
-      <w:bookmarkEnd w:id="9"/>
+      <w:bookmarkEnd w:id="8"/>
     </w:p>
     <w:p>
       <w:pPr>
@@ -6133,10 +6125,10 @@
             <v:path o:extrusionok="f" gradientshapeok="t" o:connecttype="rect"/>
             <o:lock v:ext="edit" aspectratio="t"/>
           </v:shapetype>
-          <v:shape id="_x0000_i1025" type="#_x0000_t75" style="width:291.75pt;height:381pt" o:ole="">
+          <v:shape id="_x0000_i1025" type="#_x0000_t75" style="width:291.75pt;height:381.3pt" o:ole="">
             <v:imagedata r:id="rId16" o:title=""/>
           </v:shape>
-          <o:OLEObject Type="Embed" ProgID="Visio.Drawing.15" ShapeID="_x0000_i1025" DrawAspect="Content" ObjectID="_1582481545" r:id="rId17"/>
+          <o:OLEObject Type="Embed" ProgID="Visio.Drawing.15" ShapeID="_x0000_i1025" DrawAspect="Content" ObjectID="_1582784735" r:id="rId17"/>
         </w:object>
       </w:r>
     </w:p>
@@ -6152,14 +6144,14 @@
           <w:lang w:val="de-DE"/>
         </w:rPr>
       </w:pPr>
-      <w:bookmarkStart w:id="10" w:name="_Toc508705498"/>
+      <w:bookmarkStart w:id="9" w:name="_Toc508705498"/>
       <w:r>
         <w:rPr>
           <w:lang w:val="de-DE"/>
         </w:rPr>
         <w:t>Android- Anwendung</w:t>
       </w:r>
-      <w:bookmarkEnd w:id="10"/>
+      <w:bookmarkEnd w:id="9"/>
     </w:p>
     <w:tbl>
       <w:tblPr>
@@ -7517,7 +7509,7 @@
               <w:rPr>
                 <w:lang w:val="de-DE"/>
               </w:rPr>
-              <w:t>E</w:t>
+              <w:t>F</w:t>
             </w:r>
           </w:p>
         </w:tc>
@@ -7762,6 +7754,8 @@
         </w:rPr>
         <w:br w:type="page"/>
       </w:r>
+      <w:bookmarkStart w:id="10" w:name="_GoBack"/>
+      <w:bookmarkEnd w:id="10"/>
     </w:p>
     <w:tbl>
       <w:tblPr>
@@ -7850,7 +7844,7 @@
               <w:rPr>
                 <w:lang w:val="de-DE"/>
               </w:rPr>
-              <w:t>F</w:t>
+              <w:t>E</w:t>
             </w:r>
           </w:p>
         </w:tc>
@@ -8119,10 +8113,10 @@
           <w:lang w:val="de-DE"/>
         </w:rPr>
         <w:object w:dxaOrig="7231" w:dyaOrig="9586">
-          <v:shape id="_x0000_i1026" type="#_x0000_t75" style="width:362.25pt;height:479.25pt" o:ole="">
+          <v:shape id="_x0000_i1026" type="#_x0000_t75" style="width:362.5pt;height:479.6pt" o:ole="">
             <v:imagedata r:id="rId18" o:title=""/>
           </v:shape>
-          <o:OLEObject Type="Embed" ProgID="Visio.Drawing.15" ShapeID="_x0000_i1026" DrawAspect="Content" ObjectID="_1582481546" r:id="rId19"/>
+          <o:OLEObject Type="Embed" ProgID="Visio.Drawing.15" ShapeID="_x0000_i1026" DrawAspect="Content" ObjectID="_1582784736" r:id="rId19"/>
         </w:object>
       </w:r>
       <w:r>
@@ -10990,10 +10984,10 @@
           <w:lang w:val="de-DE"/>
         </w:rPr>
         <w:object w:dxaOrig="12810" w:dyaOrig="9495">
-          <v:shape id="_x0000_i1027" type="#_x0000_t75" style="width:585.75pt;height:435.75pt" o:ole="">
+          <v:shape id="_x0000_i1027" type="#_x0000_t75" style="width:586pt;height:435.75pt" o:ole="">
             <v:imagedata r:id="rId21" o:title=""/>
           </v:shape>
-          <o:OLEObject Type="Embed" ProgID="Visio.Drawing.15" ShapeID="_x0000_i1027" DrawAspect="Content" ObjectID="_1582481547" r:id="rId22"/>
+          <o:OLEObject Type="Embed" ProgID="Visio.Drawing.15" ShapeID="_x0000_i1027" DrawAspect="Content" ObjectID="_1582784737" r:id="rId22"/>
         </w:object>
       </w:r>
     </w:p>
@@ -11143,10 +11137,10 @@
           <w:lang w:val="de-DE"/>
         </w:rPr>
         <w:object w:dxaOrig="14130" w:dyaOrig="6960">
-          <v:shape id="_x0000_i1028" type="#_x0000_t75" style="width:675pt;height:331.5pt" o:ole="">
+          <v:shape id="_x0000_i1028" type="#_x0000_t75" style="width:674.9pt;height:331.85pt" o:ole="">
             <v:imagedata r:id="rId23" o:title=""/>
           </v:shape>
-          <o:OLEObject Type="Embed" ProgID="Visio.Drawing.15" ShapeID="_x0000_i1028" DrawAspect="Content" ObjectID="_1582481548" r:id="rId24"/>
+          <o:OLEObject Type="Embed" ProgID="Visio.Drawing.15" ShapeID="_x0000_i1028" DrawAspect="Content" ObjectID="_1582784738" r:id="rId24"/>
         </w:object>
       </w:r>
       <w:r>
@@ -11197,10 +11191,10 @@
           <w:lang w:val="de-DE"/>
         </w:rPr>
         <w:object w:dxaOrig="16156" w:dyaOrig="11056">
-          <v:shape id="_x0000_i1029" type="#_x0000_t75" style="width:640.5pt;height:438pt" o:ole="">
+          <v:shape id="_x0000_i1029" type="#_x0000_t75" style="width:640.5pt;height:437.65pt" o:ole="">
             <v:imagedata r:id="rId25" o:title=""/>
           </v:shape>
-          <o:OLEObject Type="Embed" ProgID="Visio.Drawing.15" ShapeID="_x0000_i1029" DrawAspect="Content" ObjectID="_1582481549" r:id="rId26"/>
+          <o:OLEObject Type="Embed" ProgID="Visio.Drawing.15" ShapeID="_x0000_i1029" DrawAspect="Content" ObjectID="_1582784739" r:id="rId26"/>
         </w:object>
       </w:r>
       <w:r>
@@ -11251,10 +11245,10 @@
           <w:lang w:val="de-DE"/>
         </w:rPr>
         <w:object w:dxaOrig="16156" w:dyaOrig="9960">
-          <v:shape id="_x0000_i1030" type="#_x0000_t75" style="width:699pt;height:430.5pt" o:ole="">
+          <v:shape id="_x0000_i1030" type="#_x0000_t75" style="width:698.7pt;height:430.1pt" o:ole="">
             <v:imagedata r:id="rId27" o:title=""/>
           </v:shape>
-          <o:OLEObject Type="Embed" ProgID="Visio.Drawing.15" ShapeID="_x0000_i1030" DrawAspect="Content" ObjectID="_1582481550" r:id="rId28"/>
+          <o:OLEObject Type="Embed" ProgID="Visio.Drawing.15" ShapeID="_x0000_i1030" DrawAspect="Content" ObjectID="_1582784740" r:id="rId28"/>
         </w:object>
       </w:r>
       <w:r>
@@ -11305,10 +11299,10 @@
           <w:lang w:val="de-DE"/>
         </w:rPr>
         <w:object w:dxaOrig="15420" w:dyaOrig="10891">
-          <v:shape id="_x0000_i1031" type="#_x0000_t75" style="width:615.75pt;height:435.75pt" o:ole="">
+          <v:shape id="_x0000_i1031" type="#_x0000_t75" style="width:616.05pt;height:435.75pt" o:ole="">
             <v:imagedata r:id="rId29" o:title=""/>
           </v:shape>
-          <o:OLEObject Type="Embed" ProgID="Visio.Drawing.15" ShapeID="_x0000_i1031" DrawAspect="Content" ObjectID="_1582481551" r:id="rId30"/>
+          <o:OLEObject Type="Embed" ProgID="Visio.Drawing.15" ShapeID="_x0000_i1031" DrawAspect="Content" ObjectID="_1582784741" r:id="rId30"/>
         </w:object>
       </w:r>
       <w:r>
@@ -11359,10 +11353,10 @@
           <w:lang w:val="de-DE"/>
         </w:rPr>
         <w:object w:dxaOrig="14656" w:dyaOrig="7126">
-          <v:shape id="_x0000_i1032" type="#_x0000_t75" style="width:699pt;height:341.25pt" o:ole="">
+          <v:shape id="_x0000_i1032" type="#_x0000_t75" style="width:699.35pt;height:341.2pt" o:ole="">
             <v:imagedata r:id="rId31" o:title=""/>
           </v:shape>
-          <o:OLEObject Type="Embed" ProgID="Visio.Drawing.15" ShapeID="_x0000_i1032" DrawAspect="Content" ObjectID="_1582481552" r:id="rId32"/>
+          <o:OLEObject Type="Embed" ProgID="Visio.Drawing.15" ShapeID="_x0000_i1032" DrawAspect="Content" ObjectID="_1582784742" r:id="rId32"/>
         </w:object>
       </w:r>
       <w:r>
@@ -11409,10 +11403,10 @@
       </w:pPr>
       <w:r>
         <w:object w:dxaOrig="15750" w:dyaOrig="10710">
-          <v:shape id="_x0000_i1033" type="#_x0000_t75" style="width:585pt;height:398.25pt" o:ole="">
+          <v:shape id="_x0000_i1033" type="#_x0000_t75" style="width:585.4pt;height:398.2pt" o:ole="">
             <v:imagedata r:id="rId33" o:title=""/>
           </v:shape>
-          <o:OLEObject Type="Embed" ProgID="Visio.Drawing.15" ShapeID="_x0000_i1033" DrawAspect="Content" ObjectID="_1582481553" r:id="rId34"/>
+          <o:OLEObject Type="Embed" ProgID="Visio.Drawing.15" ShapeID="_x0000_i1033" DrawAspect="Content" ObjectID="_1582784743" r:id="rId34"/>
         </w:object>
       </w:r>
       <w:r>
@@ -11503,7 +11497,7 @@
           <v:shape id="_x0000_i1034" type="#_x0000_t75" style="width:723.75pt;height:363.75pt" o:ole="">
             <v:imagedata r:id="rId35" o:title="" cropbottom="28497f" cropleft="4310f" cropright="4199f"/>
           </v:shape>
-          <o:OLEObject Type="Embed" ProgID="Visio.Drawing.15" ShapeID="_x0000_i1034" DrawAspect="Content" ObjectID="_1582481554" r:id="rId36"/>
+          <o:OLEObject Type="Embed" ProgID="Visio.Drawing.15" ShapeID="_x0000_i1034" DrawAspect="Content" ObjectID="_1582784744" r:id="rId36"/>
         </w:object>
       </w:r>
     </w:p>
@@ -11622,7 +11616,7 @@
           <v:shape id="_x0000_i1035" type="#_x0000_t75" style="width:712.5pt;height:348.75pt" o:ole="">
             <v:imagedata r:id="rId37" o:title=""/>
           </v:shape>
-          <o:OLEObject Type="Embed" ProgID="Visio.Drawing.15" ShapeID="_x0000_i1035" DrawAspect="Content" ObjectID="_1582481555" r:id="rId38"/>
+          <o:OLEObject Type="Embed" ProgID="Visio.Drawing.15" ShapeID="_x0000_i1035" DrawAspect="Content" ObjectID="_1582784745" r:id="rId38"/>
         </w:object>
       </w:r>
     </w:p>
@@ -11661,10 +11655,10 @@
           <w:lang w:val="de-DE"/>
         </w:rPr>
         <w:object w:dxaOrig="10066" w:dyaOrig="10051">
-          <v:shape id="_x0000_i1036" type="#_x0000_t75" style="width:414.75pt;height:414.75pt" o:ole="">
+          <v:shape id="_x0000_i1036" type="#_x0000_t75" style="width:414.45pt;height:414.45pt" o:ole="">
             <v:imagedata r:id="rId39" o:title=""/>
           </v:shape>
-          <o:OLEObject Type="Embed" ProgID="Visio.Drawing.15" ShapeID="_x0000_i1036" DrawAspect="Content" ObjectID="_1582481556" r:id="rId40"/>
+          <o:OLEObject Type="Embed" ProgID="Visio.Drawing.15" ShapeID="_x0000_i1036" DrawAspect="Content" ObjectID="_1582784746" r:id="rId40"/>
         </w:object>
       </w:r>
     </w:p>
@@ -14375,6 +14369,7 @@
         <w:docPartUnique/>
       </w:docPartObj>
     </w:sdtPr>
+    <w:sdtEndPr/>
     <w:sdtContent>
       <w:p>
         <w:pPr>
@@ -14421,6 +14416,7 @@
         <w:docPartUnique/>
       </w:docPartObj>
     </w:sdtPr>
+    <w:sdtEndPr/>
     <w:sdtContent>
       <w:p>
         <w:pPr>
@@ -22420,7 +22416,7 @@
 </file>
 
 <file path=customXml/itemProps2.xml><?xml version="1.0" encoding="utf-8"?>
-<ds:datastoreItem xmlns:ds="http://schemas.openxmlformats.org/officeDocument/2006/customXml" ds:itemID="{96717FBD-F66A-40EE-B28A-3572F5C2A93F}">
+<ds:datastoreItem xmlns:ds="http://schemas.openxmlformats.org/officeDocument/2006/customXml" ds:itemID="{2837FBA0-EA8F-425E-A140-9FEA293A40D4}">
   <ds:schemaRefs>
     <ds:schemaRef ds:uri="http://schemas.openxmlformats.org/officeDocument/2006/bibliography"/>
   </ds:schemaRefs>

</xml_diff>